<commit_message>
Se agrega clase para leer archivos excel y se estructura el package herramientas
</commit_message>
<xml_diff>
--- a/Documentacion Proyecto Utilidad.docx
+++ b/Documentacion Proyecto Utilidad.docx
@@ -522,6 +522,27 @@
           <w:lang w:val="es-ES"/>
         </w:rPr>
       </w:pPr>
+      <w:proofErr w:type="spellStart"/>
+      <w:r>
+        <w:rPr>
+          <w:lang w:val="es-ES"/>
+        </w:rPr>
+        <w:lastRenderedPageBreak/>
+        <w:t>Package</w:t>
+      </w:r>
+      <w:proofErr w:type="spellEnd"/>
+      <w:r>
+        <w:rPr>
+          <w:lang w:val="es-ES"/>
+        </w:rPr>
+        <w:t xml:space="preserve"> </w:t>
+      </w:r>
+      <w:r>
+        <w:rPr>
+          <w:lang w:val="es-ES"/>
+        </w:rPr>
+        <w:t>Util_3it.Herramientas</w:t>
+      </w:r>
     </w:p>
     <w:p>
       <w:pPr>
@@ -1398,9 +1419,19 @@
     <w:p>
       <w:pPr>
         <w:rPr>
-          <w:lang w:val="es-ES"/>
-        </w:rPr>
-      </w:pPr>
+          <w:u w:val="single"/>
+          <w:lang w:val="es-ES"/>
+        </w:rPr>
+      </w:pPr>
+      <w:r>
+        <w:rPr>
+          <w:u w:val="single"/>
+          <w:lang w:val="es-ES"/>
+        </w:rPr>
+        <w:t>Clase Excel</w:t>
+      </w:r>
+      <w:bookmarkStart w:id="0" w:name="_GoBack"/>
+      <w:bookmarkEnd w:id="0"/>
     </w:p>
     <w:p>
       <w:pPr>
@@ -1408,6 +1439,20 @@
           <w:lang w:val="es-ES"/>
         </w:rPr>
       </w:pPr>
+      <w:proofErr w:type="spellStart"/>
+      <w:r>
+        <w:rPr>
+          <w:lang w:val="es-ES"/>
+        </w:rPr>
+        <w:t>Metodos</w:t>
+      </w:r>
+      <w:proofErr w:type="spellEnd"/>
+      <w:r>
+        <w:rPr>
+          <w:lang w:val="es-ES"/>
+        </w:rPr>
+        <w:t>:</w:t>
+      </w:r>
     </w:p>
     <w:p>
       <w:pPr>
@@ -1422,6 +1467,65 @@
           <w:lang w:val="es-ES"/>
         </w:rPr>
       </w:pPr>
+      <w:proofErr w:type="spellStart"/>
+      <w:proofErr w:type="gramStart"/>
+      <w:r>
+        <w:rPr>
+          <w:b/>
+          <w:lang w:val="es-ES"/>
+        </w:rPr>
+        <w:t>LeerExcel</w:t>
+      </w:r>
+      <w:proofErr w:type="spellEnd"/>
+      <w:r>
+        <w:rPr>
+          <w:b/>
+          <w:lang w:val="es-ES"/>
+        </w:rPr>
+        <w:t>(</w:t>
+      </w:r>
+      <w:proofErr w:type="gramEnd"/>
+      <w:r>
+        <w:rPr>
+          <w:b/>
+          <w:lang w:val="es-ES"/>
+        </w:rPr>
+        <w:t>File archivo)</w:t>
+      </w:r>
+      <w:r>
+        <w:rPr>
+          <w:lang w:val="es-ES"/>
+        </w:rPr>
+        <w:t xml:space="preserve"> : Lee e imprime el valor de los encabezados y celdas de un archivo </w:t>
+      </w:r>
+      <w:proofErr w:type="spellStart"/>
+      <w:r>
+        <w:rPr>
+          <w:lang w:val="es-ES"/>
+        </w:rPr>
+        <w:t>excel</w:t>
+      </w:r>
+      <w:proofErr w:type="spellEnd"/>
+      <w:r>
+        <w:rPr>
+          <w:lang w:val="es-ES"/>
+        </w:rPr>
+        <w:t xml:space="preserve"> con </w:t>
+      </w:r>
+      <w:proofErr w:type="spellStart"/>
+      <w:r>
+        <w:rPr>
+          <w:lang w:val="es-ES"/>
+        </w:rPr>
+        <w:t>extension</w:t>
+      </w:r>
+      <w:proofErr w:type="spellEnd"/>
+      <w:r>
+        <w:rPr>
+          <w:lang w:val="es-ES"/>
+        </w:rPr>
+        <w:t xml:space="preserve"> xlsx y xls</w:t>
+      </w:r>
     </w:p>
     <w:p>
       <w:pPr>
@@ -1447,6 +1551,41 @@
     <w:p>
       <w:pPr>
         <w:rPr>
+          <w:lang w:val="es-ES"/>
+        </w:rPr>
+      </w:pPr>
+    </w:p>
+    <w:p>
+      <w:pPr>
+        <w:rPr>
+          <w:lang w:val="es-ES"/>
+        </w:rPr>
+      </w:pPr>
+    </w:p>
+    <w:p>
+      <w:pPr>
+        <w:rPr>
+          <w:lang w:val="es-ES"/>
+        </w:rPr>
+      </w:pPr>
+    </w:p>
+    <w:p>
+      <w:pPr>
+        <w:rPr>
+          <w:lang w:val="es-ES"/>
+        </w:rPr>
+      </w:pPr>
+    </w:p>
+    <w:p>
+      <w:pPr>
+        <w:rPr>
+          <w:lang w:val="es-ES"/>
+        </w:rPr>
+      </w:pPr>
+    </w:p>
+    <w:p>
+      <w:pPr>
+        <w:rPr>
           <w:b/>
           <w:lang w:val="es-ES"/>
         </w:rPr>
@@ -1457,7 +1596,6 @@
           <w:b/>
           <w:lang w:val="es-ES"/>
         </w:rPr>
-        <w:lastRenderedPageBreak/>
         <w:t>Package</w:t>
       </w:r>
       <w:proofErr w:type="spellEnd"/>
@@ -1992,8 +2130,6 @@
         </w:rPr>
         <w:t>CerrarConexion</w:t>
       </w:r>
-      <w:bookmarkStart w:id="0" w:name="_GoBack"/>
-      <w:bookmarkEnd w:id="0"/>
     </w:p>
     <w:p>
       <w:pPr>
@@ -7524,6 +7660,7 @@
   <w:style w:type="character" w:default="1" w:styleId="Fuentedeprrafopredeter">
     <w:name w:val="Default Paragraph Font"/>
     <w:uiPriority w:val="1"/>
+    <w:semiHidden/>
     <w:unhideWhenUsed/>
   </w:style>
   <w:style w:type="table" w:default="1" w:styleId="Tablanormal">
@@ -9348,6 +9485,7 @@
     <w:rsidRoot w:val="000950D1"/>
     <w:rsid w:val="000950D1"/>
     <w:rsid w:val="001234EE"/>
+    <w:rsid w:val="001F1B5B"/>
     <w:rsid w:val="004C5B8C"/>
     <w:rsid w:val="00525C1E"/>
     <w:rsid w:val="005C10FE"/>
@@ -10164,7 +10302,7 @@
 </file>
 
 <file path=customXml/itemProps2.xml><?xml version="1.0" encoding="utf-8"?>
-<ds:datastoreItem xmlns:ds="http://schemas.openxmlformats.org/officeDocument/2006/customXml" ds:itemID="{22A9F3A4-3E5D-45F6-9C11-6840D26EA6ED}">
+<ds:datastoreItem xmlns:ds="http://schemas.openxmlformats.org/officeDocument/2006/customXml" ds:itemID="{5E9793DD-C369-4B99-80BD-E92B5C890A7D}">
   <ds:schemaRefs>
     <ds:schemaRef ds:uri="http://schemas.openxmlformats.org/officeDocument/2006/bibliography"/>
   </ds:schemaRefs>

</xml_diff>